<commit_message>
how to acc verbessert
</commit_message>
<xml_diff>
--- a/Final_Report/Howtos/Howto Calibration of the accelerometer.docx
+++ b/Final_Report/Howtos/Howto Calibration of the accelerometer.docx
@@ -1,71 +1,14 @@
 
 <file path=word/document.xml><?xml version="1.0" encoding="utf-8"?>
-<w:document xmlns:wpc="http://schemas.microsoft.com/office/word/2010/wordprocessingCanvas" xmlns:mc="http://schemas.openxmlformats.org/markup-compatibility/2006" xmlns:o="urn:schemas-microsoft-com:office:office" xmlns:r="http://schemas.openxmlformats.org/officeDocument/2006/relationships" xmlns:m="http://schemas.openxmlformats.org/officeDocument/2006/math" xmlns:v="urn:schemas-microsoft-com:vml" xmlns:wp14="http://schemas.microsoft.com/office/word/2010/wordprocessingDrawing" xmlns:wp="http://schemas.openxmlformats.org/drawingml/2006/wordprocessingDrawing" xmlns:w10="urn:schemas-microsoft-com:office:word" xmlns:w="http://schemas.openxmlformats.org/wordprocessingml/2006/main" xmlns:w14="http://schemas.microsoft.com/office/word/2010/wordml" xmlns:w15="http://schemas.microsoft.com/office/word/2012/wordml" xmlns:wpg="http://schemas.microsoft.com/office/word/2010/wordprocessingGroup" xmlns:wpi="http://schemas.microsoft.com/office/word/2010/wordprocessingInk" xmlns:wne="http://schemas.microsoft.com/office/word/2006/wordml" xmlns:wps="http://schemas.microsoft.com/office/word/2010/wordprocessingShape" mc:Ignorable="w14 w15 wp14">
+<w:document xmlns:wpc="http://schemas.microsoft.com/office/word/2010/wordprocessingCanvas" xmlns:cx="http://schemas.microsoft.com/office/drawing/2014/chartex" xmlns:cx1="http://schemas.microsoft.com/office/drawing/2015/9/8/chartex" xmlns:mc="http://schemas.openxmlformats.org/markup-compatibility/2006" xmlns:o="urn:schemas-microsoft-com:office:office" xmlns:r="http://schemas.openxmlformats.org/officeDocument/2006/relationships" xmlns:m="http://schemas.openxmlformats.org/officeDocument/2006/math" xmlns:v="urn:schemas-microsoft-com:vml" xmlns:wp14="http://schemas.microsoft.com/office/word/2010/wordprocessingDrawing" xmlns:wp="http://schemas.openxmlformats.org/drawingml/2006/wordprocessingDrawing" xmlns:w10="urn:schemas-microsoft-com:office:word" xmlns:w="http://schemas.openxmlformats.org/wordprocessingml/2006/main" xmlns:w14="http://schemas.microsoft.com/office/word/2010/wordml" xmlns:w15="http://schemas.microsoft.com/office/word/2012/wordml" xmlns:w16se="http://schemas.microsoft.com/office/word/2015/wordml/symex" xmlns:wpg="http://schemas.microsoft.com/office/word/2010/wordprocessingGroup" xmlns:wpi="http://schemas.microsoft.com/office/word/2010/wordprocessingInk" xmlns:wne="http://schemas.microsoft.com/office/word/2006/wordml" xmlns:wps="http://schemas.microsoft.com/office/word/2010/wordprocessingShape" mc:Ignorable="w14 w15 w16se wp14">
   <w:body>
     <w:p>
       <w:pPr>
         <w:pStyle w:val="Titel"/>
-        <w:rPr>
-          <w:lang w:val="de-DE"/>
-        </w:rPr>
-      </w:pPr>
-      <w:proofErr w:type="spellStart"/>
-      <w:r>
-        <w:rPr>
-          <w:lang w:val="de-DE"/>
-        </w:rPr>
-        <w:t>Calibration</w:t>
-      </w:r>
-      <w:proofErr w:type="spellEnd"/>
-      <w:r>
-        <w:rPr>
-          <w:lang w:val="de-DE"/>
-        </w:rPr>
-        <w:t xml:space="preserve"> </w:t>
-      </w:r>
-      <w:proofErr w:type="spellStart"/>
-      <w:r>
-        <w:rPr>
-          <w:lang w:val="de-DE"/>
-        </w:rPr>
-        <w:t>of</w:t>
-      </w:r>
-      <w:proofErr w:type="spellEnd"/>
-      <w:r>
-        <w:rPr>
-          <w:lang w:val="de-DE"/>
-        </w:rPr>
-        <w:t xml:space="preserve"> </w:t>
-      </w:r>
-      <w:proofErr w:type="spellStart"/>
-      <w:r>
-        <w:rPr>
-          <w:lang w:val="de-DE"/>
-        </w:rPr>
-        <w:t>the</w:t>
-      </w:r>
-      <w:proofErr w:type="spellEnd"/>
-      <w:r>
-        <w:rPr>
-          <w:lang w:val="de-DE"/>
-        </w:rPr>
-        <w:t xml:space="preserve"> </w:t>
-      </w:r>
-      <w:proofErr w:type="spellStart"/>
-      <w:r>
-        <w:rPr>
-          <w:lang w:val="de-DE"/>
-        </w:rPr>
-        <w:t>accelerometer</w:t>
-      </w:r>
-      <w:proofErr w:type="spellEnd"/>
-    </w:p>
-    <w:p>
-      <w:pPr>
-        <w:rPr>
-          <w:lang w:val="de-DE"/>
-        </w:rPr>
-      </w:pPr>
+      </w:pPr>
+      <w:r>
+        <w:t>Calibration of the accelerometer</w:t>
+      </w:r>
     </w:p>
     <w:p>
       <w:pPr>
@@ -76,7 +19,22 @@
         </w:numPr>
       </w:pPr>
       <w:r>
-        <w:t>Fix the sensor</w:t>
+        <w:t xml:space="preserve">To get the correct maximum values, minimum values and the zero point a rectangular angle is required. So </w:t>
+      </w:r>
+      <w:r>
+        <w:t xml:space="preserve">may be </w:t>
+      </w:r>
+      <w:r>
+        <w:t>the</w:t>
+      </w:r>
+      <w:r>
+        <w:t xml:space="preserve"> best</w:t>
+      </w:r>
+      <w:r>
+        <w:t xml:space="preserve"> way is to fix the</w:t>
+      </w:r>
+      <w:r>
+        <w:t xml:space="preserve"> sensor</w:t>
       </w:r>
       <w:r>
         <w:t xml:space="preserve"> board onto a </w:t>
@@ -90,11 +48,6 @@
       <w:r>
         <w:t xml:space="preserve"> form (piece of wood).</w:t>
       </w:r>
-    </w:p>
-    <w:p>
-      <w:pPr>
-        <w:pStyle w:val="Listenabsatz"/>
-      </w:pPr>
     </w:p>
     <w:p>
       <w:pPr>
@@ -105,27 +58,22 @@
         </w:numPr>
       </w:pPr>
       <w:r>
-        <w:t>Use the method “</w:t>
+        <w:t>Open the flight controller project in the IDE and u</w:t>
+      </w:r>
+      <w:r>
+        <w:t xml:space="preserve">se the </w:t>
+      </w:r>
+      <w:r>
+        <w:t>function</w:t>
+      </w:r>
+      <w:r>
+        <w:t xml:space="preserve"> “</w:t>
       </w:r>
       <w:r>
         <w:rPr>
           <w:rFonts w:cs="Courier New"/>
         </w:rPr>
-        <w:t>test_</w:t>
-      </w:r>
-      <w:proofErr w:type="gramStart"/>
-      <w:r>
-        <w:rPr>
-          <w:rFonts w:cs="Courier New"/>
-        </w:rPr>
-        <w:t>9dofStick(</w:t>
-      </w:r>
-      <w:proofErr w:type="gramEnd"/>
-      <w:r>
-        <w:rPr>
-          <w:rFonts w:cs="Courier New"/>
-        </w:rPr>
-        <w:t>)</w:t>
+        <w:t>test_9dofStick()</w:t>
       </w:r>
       <w:r>
         <w:t>”</w:t>
@@ -133,51 +81,6 @@
       <w:r>
         <w:t xml:space="preserve"> in the file “test_9dof.c” to display the values of the sensor.</w:t>
       </w:r>
-    </w:p>
-    <w:p>
-      <w:pPr>
-        <w:pStyle w:val="Listenabsatz"/>
-      </w:pPr>
-    </w:p>
-    <w:p>
-      <w:pPr>
-        <w:pStyle w:val="Listenabsatz"/>
-      </w:pPr>
-      <w:r>
-        <w:t xml:space="preserve">Repeat step 3 to 5 for each axis (x, y, </w:t>
-      </w:r>
-      <w:proofErr w:type="gramStart"/>
-      <w:r>
-        <w:t>z</w:t>
-      </w:r>
-      <w:proofErr w:type="gramEnd"/>
-      <w:r>
-        <w:t>)</w:t>
-      </w:r>
-      <w:r>
-        <w:t>.</w:t>
-      </w:r>
-    </w:p>
-    <w:p>
-      <w:pPr>
-        <w:pStyle w:val="Listenabsatz"/>
-      </w:pPr>
-      <w:r>
-        <w:t>The orientation of the axes is imprinted on the face of the sensor board.</w:t>
-      </w:r>
-    </w:p>
-    <w:p>
-      <w:pPr>
-        <w:pStyle w:val="Listenabsatz"/>
-      </w:pPr>
-      <w:r>
-        <w:t>Because of the jitter it is much better to take an average of 300 measured values.</w:t>
-      </w:r>
-    </w:p>
-    <w:p>
-      <w:pPr>
-        <w:pStyle w:val="Listenabsatz"/>
-      </w:pPr>
     </w:p>
     <w:p>
       <w:pPr>
@@ -188,13 +91,17 @@
         </w:numPr>
       </w:pPr>
       <w:r>
-        <w:t>Place the rectangular form in such a way that the axis of the sensor is in the maximum position</w:t>
-      </w:r>
-      <w:r>
-        <w:t>.</w:t>
+        <w:t>The orientation of the axes is imprinted on the face of the sensor board.</w:t>
       </w:r>
     </w:p>
-    <w:p/>
+    <w:p>
+      <w:pPr>
+        <w:pStyle w:val="Listenabsatz"/>
+      </w:pPr>
+      <w:r>
+        <w:t>Because of the jitter it is much better to take an average of 300 measured values.</w:t>
+      </w:r>
+    </w:p>
     <w:p>
       <w:pPr>
         <w:pStyle w:val="Listenabsatz"/>
@@ -204,16 +111,14 @@
         </w:numPr>
       </w:pPr>
       <w:r>
-        <w:t xml:space="preserve">Place the rectangular form in such a way that the axis of the sensor is in the </w:t>
-      </w:r>
-      <w:r>
-        <w:t>minimum</w:t>
-      </w:r>
-      <w:r>
-        <w:t xml:space="preserve"> position.</w:t>
-      </w:r>
+        <w:t>Place the rectangular form in such a way that the axis of the sensor is in the maximum position</w:t>
+      </w:r>
+      <w:r>
+        <w:t>.</w:t>
+      </w:r>
+      <w:bookmarkStart w:id="0" w:name="_GoBack"/>
+      <w:bookmarkEnd w:id="0"/>
     </w:p>
-    <w:p/>
     <w:p>
       <w:pPr>
         <w:pStyle w:val="Listenabsatz"/>
@@ -223,28 +128,38 @@
         </w:numPr>
       </w:pPr>
       <w:r>
-        <w:t xml:space="preserve">Place the rectangular form in such a way that the axis of the sensor is in the </w:t>
-      </w:r>
-      <w:r>
-        <w:t xml:space="preserve">zero point </w:t>
-      </w:r>
-      <w:r>
-        <w:t>position.</w:t>
+        <w:t>Place the rectangular form in such a way that the axis of the sensor is in the minimum position.</w:t>
       </w:r>
     </w:p>
     <w:p>
       <w:pPr>
         <w:pStyle w:val="Listenabsatz"/>
-      </w:pPr>
+        <w:numPr>
+          <w:ilvl w:val="0"/>
+          <w:numId w:val="1"/>
+        </w:numPr>
+      </w:pPr>
+      <w:r>
+        <w:t xml:space="preserve">Place the rectangular form in such a way that the axis of the sensor is in the </w:t>
+      </w:r>
+      <w:r>
+        <w:t>zero-point</w:t>
+      </w:r>
+      <w:r>
+        <w:t xml:space="preserve"> position.</w:t>
+      </w:r>
     </w:p>
     <w:p>
-      <w:bookmarkStart w:id="0" w:name="_GoBack"/>
-      <w:bookmarkEnd w:id="0"/>
-    </w:p>
-    <w:p>
       <w:pPr>
         <w:pStyle w:val="Listenabsatz"/>
-      </w:pPr>
+        <w:numPr>
+          <w:ilvl w:val="0"/>
+          <w:numId w:val="1"/>
+        </w:numPr>
+      </w:pPr>
+      <w:r>
+        <w:t>Repeat step 4 to 6 for each axis (x, y, z).</w:t>
+      </w:r>
     </w:p>
     <w:sectPr>
       <w:pgSz w:w="11906" w:h="16838"/>
@@ -257,11 +172,11 @@
 </file>
 
 <file path=word/numbering.xml><?xml version="1.0" encoding="utf-8"?>
-<w:numbering xmlns:wpc="http://schemas.microsoft.com/office/word/2010/wordprocessingCanvas" xmlns:mc="http://schemas.openxmlformats.org/markup-compatibility/2006" xmlns:o="urn:schemas-microsoft-com:office:office" xmlns:r="http://schemas.openxmlformats.org/officeDocument/2006/relationships" xmlns:m="http://schemas.openxmlformats.org/officeDocument/2006/math" xmlns:v="urn:schemas-microsoft-com:vml" xmlns:wp14="http://schemas.microsoft.com/office/word/2010/wordprocessingDrawing" xmlns:wp="http://schemas.openxmlformats.org/drawingml/2006/wordprocessingDrawing" xmlns:w10="urn:schemas-microsoft-com:office:word" xmlns:w="http://schemas.openxmlformats.org/wordprocessingml/2006/main" xmlns:w14="http://schemas.microsoft.com/office/word/2010/wordml" xmlns:w15="http://schemas.microsoft.com/office/word/2012/wordml" xmlns:wpg="http://schemas.microsoft.com/office/word/2010/wordprocessingGroup" xmlns:wpi="http://schemas.microsoft.com/office/word/2010/wordprocessingInk" xmlns:wne="http://schemas.microsoft.com/office/word/2006/wordml" xmlns:wps="http://schemas.microsoft.com/office/word/2010/wordprocessingShape" mc:Ignorable="w14 w15 wp14">
+<w:numbering xmlns:wpc="http://schemas.microsoft.com/office/word/2010/wordprocessingCanvas" xmlns:cx="http://schemas.microsoft.com/office/drawing/2014/chartex" xmlns:cx1="http://schemas.microsoft.com/office/drawing/2015/9/8/chartex" xmlns:mc="http://schemas.openxmlformats.org/markup-compatibility/2006" xmlns:o="urn:schemas-microsoft-com:office:office" xmlns:r="http://schemas.openxmlformats.org/officeDocument/2006/relationships" xmlns:m="http://schemas.openxmlformats.org/officeDocument/2006/math" xmlns:v="urn:schemas-microsoft-com:vml" xmlns:wp14="http://schemas.microsoft.com/office/word/2010/wordprocessingDrawing" xmlns:wp="http://schemas.openxmlformats.org/drawingml/2006/wordprocessingDrawing" xmlns:w10="urn:schemas-microsoft-com:office:word" xmlns:w="http://schemas.openxmlformats.org/wordprocessingml/2006/main" xmlns:w14="http://schemas.microsoft.com/office/word/2010/wordml" xmlns:w15="http://schemas.microsoft.com/office/word/2012/wordml" xmlns:w16se="http://schemas.microsoft.com/office/word/2015/wordml/symex" xmlns:wpg="http://schemas.microsoft.com/office/word/2010/wordprocessingGroup" xmlns:wpi="http://schemas.microsoft.com/office/word/2010/wordprocessingInk" xmlns:wne="http://schemas.microsoft.com/office/word/2006/wordml" xmlns:wps="http://schemas.microsoft.com/office/word/2010/wordprocessingShape" mc:Ignorable="w14 w15 w16se wp14">
   <w:abstractNum w:abstractNumId="0" w15:restartNumberingAfterBreak="0">
     <w:nsid w:val="671A24EE"/>
     <w:multiLevelType w:val="hybridMultilevel"/>
-    <w:tmpl w:val="1108BD34"/>
+    <w:tmpl w:val="F7C4B2DE"/>
     <w:lvl w:ilvl="0" w:tplc="0407000F">
       <w:start w:val="1"/>
       <w:numFmt w:val="decimal"/>
@@ -354,7 +269,7 @@
 </file>
 
 <file path=word/styles.xml><?xml version="1.0" encoding="utf-8"?>
-<w:styles xmlns:mc="http://schemas.openxmlformats.org/markup-compatibility/2006" xmlns:r="http://schemas.openxmlformats.org/officeDocument/2006/relationships" xmlns:w="http://schemas.openxmlformats.org/wordprocessingml/2006/main" xmlns:w14="http://schemas.microsoft.com/office/word/2010/wordml" xmlns:w15="http://schemas.microsoft.com/office/word/2012/wordml" mc:Ignorable="w14 w15">
+<w:styles xmlns:mc="http://schemas.openxmlformats.org/markup-compatibility/2006" xmlns:r="http://schemas.openxmlformats.org/officeDocument/2006/relationships" xmlns:w="http://schemas.openxmlformats.org/wordprocessingml/2006/main" xmlns:w14="http://schemas.microsoft.com/office/word/2010/wordml" xmlns:w15="http://schemas.microsoft.com/office/word/2012/wordml" xmlns:w16se="http://schemas.microsoft.com/office/word/2015/wordml/symex" mc:Ignorable="w14 w15 w16se">
   <w:docDefaults>
     <w:rPrDefault>
       <w:rPr>
@@ -823,6 +738,107 @@
       <w:contextualSpacing/>
     </w:pPr>
   </w:style>
+  <w:style w:type="character" w:styleId="Kommentarzeichen">
+    <w:name w:val="annotation reference"/>
+    <w:basedOn w:val="Absatz-Standardschriftart"/>
+    <w:uiPriority w:val="99"/>
+    <w:semiHidden/>
+    <w:unhideWhenUsed/>
+    <w:rsid w:val="00DA569A"/>
+    <w:rPr>
+      <w:sz w:val="16"/>
+      <w:szCs w:val="16"/>
+    </w:rPr>
+  </w:style>
+  <w:style w:type="paragraph" w:styleId="Kommentartext">
+    <w:name w:val="annotation text"/>
+    <w:basedOn w:val="Standard"/>
+    <w:link w:val="KommentartextZchn"/>
+    <w:uiPriority w:val="99"/>
+    <w:semiHidden/>
+    <w:unhideWhenUsed/>
+    <w:rsid w:val="00DA569A"/>
+    <w:pPr>
+      <w:spacing w:line="240" w:lineRule="auto"/>
+    </w:pPr>
+    <w:rPr>
+      <w:sz w:val="20"/>
+      <w:szCs w:val="20"/>
+    </w:rPr>
+  </w:style>
+  <w:style w:type="character" w:customStyle="1" w:styleId="KommentartextZchn">
+    <w:name w:val="Kommentartext Zchn"/>
+    <w:basedOn w:val="Absatz-Standardschriftart"/>
+    <w:link w:val="Kommentartext"/>
+    <w:uiPriority w:val="99"/>
+    <w:semiHidden/>
+    <w:rsid w:val="00DA569A"/>
+    <w:rPr>
+      <w:sz w:val="20"/>
+      <w:szCs w:val="20"/>
+      <w:lang w:val="en-US"/>
+    </w:rPr>
+  </w:style>
+  <w:style w:type="paragraph" w:styleId="Kommentarthema">
+    <w:name w:val="annotation subject"/>
+    <w:basedOn w:val="Kommentartext"/>
+    <w:next w:val="Kommentartext"/>
+    <w:link w:val="KommentarthemaZchn"/>
+    <w:uiPriority w:val="99"/>
+    <w:semiHidden/>
+    <w:unhideWhenUsed/>
+    <w:rsid w:val="00DA569A"/>
+    <w:rPr>
+      <w:b/>
+      <w:bCs/>
+    </w:rPr>
+  </w:style>
+  <w:style w:type="character" w:customStyle="1" w:styleId="KommentarthemaZchn">
+    <w:name w:val="Kommentarthema Zchn"/>
+    <w:basedOn w:val="KommentartextZchn"/>
+    <w:link w:val="Kommentarthema"/>
+    <w:uiPriority w:val="99"/>
+    <w:semiHidden/>
+    <w:rsid w:val="00DA569A"/>
+    <w:rPr>
+      <w:b/>
+      <w:bCs/>
+      <w:sz w:val="20"/>
+      <w:szCs w:val="20"/>
+      <w:lang w:val="en-US"/>
+    </w:rPr>
+  </w:style>
+  <w:style w:type="paragraph" w:styleId="Sprechblasentext">
+    <w:name w:val="Balloon Text"/>
+    <w:basedOn w:val="Standard"/>
+    <w:link w:val="SprechblasentextZchn"/>
+    <w:uiPriority w:val="99"/>
+    <w:semiHidden/>
+    <w:unhideWhenUsed/>
+    <w:rsid w:val="00DA569A"/>
+    <w:pPr>
+      <w:spacing w:after="0" w:line="240" w:lineRule="auto"/>
+    </w:pPr>
+    <w:rPr>
+      <w:rFonts w:ascii="Segoe UI" w:hAnsi="Segoe UI" w:cs="Segoe UI"/>
+      <w:sz w:val="18"/>
+      <w:szCs w:val="18"/>
+    </w:rPr>
+  </w:style>
+  <w:style w:type="character" w:customStyle="1" w:styleId="SprechblasentextZchn">
+    <w:name w:val="Sprechblasentext Zchn"/>
+    <w:basedOn w:val="Absatz-Standardschriftart"/>
+    <w:link w:val="Sprechblasentext"/>
+    <w:uiPriority w:val="99"/>
+    <w:semiHidden/>
+    <w:rsid w:val="00DA569A"/>
+    <w:rPr>
+      <w:rFonts w:ascii="Segoe UI" w:hAnsi="Segoe UI" w:cs="Segoe UI"/>
+      <w:sz w:val="18"/>
+      <w:szCs w:val="18"/>
+      <w:lang w:val="en-US"/>
+    </w:rPr>
+  </w:style>
 </w:styles>
 </file>
 
@@ -1085,4 +1101,16 @@
     </a:ext>
   </a:extLst>
 </a:theme>
+</file>
+
+<file path=customXml/item1.xml><?xml version="1.0" encoding="utf-8"?>
+<b:Sources xmlns:b="http://schemas.openxmlformats.org/officeDocument/2006/bibliography" xmlns="http://schemas.openxmlformats.org/officeDocument/2006/bibliography" SelectedStyle="\IEEE2006OfficeOnline.xsl" StyleName="IEEE" Version="2006"/>
+</file>
+
+<file path=customXml/itemProps1.xml><?xml version="1.0" encoding="utf-8"?>
+<ds:datastoreItem xmlns:ds="http://schemas.openxmlformats.org/officeDocument/2006/customXml" ds:itemID="{EC4338BA-B91F-4624-8810-F05B11EEF79B}">
+  <ds:schemaRefs>
+    <ds:schemaRef ds:uri="http://schemas.openxmlformats.org/officeDocument/2006/bibliography"/>
+  </ds:schemaRefs>
+</ds:datastoreItem>
 </file>
</xml_diff>